<commit_message>
refactor: reorganizar figuras e numeração da seção 3.4; adicionar análises FAIR, meta-análise e validação espacial
- Renumerar manualmente Figuras 4-7 na seção 3.4 (Evidências quantitativas e meta-análises)
- Atualizar todas as chamadas em texto (Figura 2→4, 3→5, 4→6, 5a/5b→7a/7b)
- Manter legendas em negrito antes de blocos de imagem para compatibilidade com Word
- Adicionar dados de análise FAIR, validação espacial, explicabilidade (XAI) e meta-análise
- Confirmar referências bibliográficas completas para novos tópicos

Figuras agora seguem sequência consistente:
- Figura 1: Fluxograma ML-IG
- Figura 2: PRISMA
- Figura 3: Evolução temporal
- Figura 4: Validação espacial
- Figura 5: Trade-off XAI
- Figura 6: Meta-análise por algoritmo
- Figura 7a/b: Conformidade FAIR (radar + indicadores)
</commit_message>
<xml_diff>
--- a/1-MANUSCRITO/modelo_formatacao_new.docx
+++ b/1-MANUSCRITO/modelo_formatacao_new.docx
@@ -4,10 +4,7 @@
   <w:body>
     <w:p>
       <w:pPr>
-        <w:pStyle w:val="Ttulo1"/>
-        <w:rPr>
-          <w:b w:val="0"/>
-        </w:rPr>
+        <w:pStyle w:val="Ttulo"/>
       </w:pPr>
       <w:r>
         <w:t>IFT Journals Review Manuscript Template</w:t>
@@ -23,29 +20,15 @@
     </w:p>
     <w:p>
       <w:pPr>
-        <w:rPr>
-          <w:rFonts w:cs="Arial"/>
-        </w:rPr>
-      </w:pPr>
-      <w:r>
-        <w:rPr>
-          <w:rFonts w:cs="Arial"/>
-          <w:b/>
-        </w:rPr>
+        <w:pStyle w:val="Ttulo"/>
+      </w:pPr>
+      <w:r>
         <w:t xml:space="preserve">Full </w:t>
       </w:r>
       <w:r>
-        <w:rPr>
-          <w:rFonts w:cs="Arial"/>
-          <w:b/>
-        </w:rPr>
         <w:t>t</w:t>
       </w:r>
       <w:r>
-        <w:rPr>
-          <w:rFonts w:cs="Arial"/>
-          <w:b/>
-        </w:rPr>
         <w:t>itle</w:t>
       </w:r>
     </w:p>
@@ -186,21 +169,12 @@
           <w:ilvl w:val="0"/>
           <w:numId w:val="7"/>
         </w:numPr>
-        <w:rPr>
-          <w:rFonts w:cs="Arial"/>
-        </w:rPr>
-      </w:pPr>
-      <w:r>
-        <w:rPr>
-          <w:rFonts w:cs="Arial"/>
-        </w:rPr>
+      </w:pPr>
+      <w:r>
         <w:t xml:space="preserve">Made substantial contributions to the conception or design of the work; or the acquisition, analysis, or interpretation of data for the </w:t>
       </w:r>
       <w:proofErr w:type="gramStart"/>
       <w:r>
-        <w:rPr>
-          <w:rFonts w:cs="Arial"/>
-        </w:rPr>
         <w:t>work;</w:t>
       </w:r>
       <w:proofErr w:type="gramEnd"/>
@@ -212,21 +186,12 @@
           <w:ilvl w:val="0"/>
           <w:numId w:val="7"/>
         </w:numPr>
-        <w:rPr>
-          <w:rFonts w:cs="Arial"/>
-        </w:rPr>
-      </w:pPr>
-      <w:r>
-        <w:rPr>
-          <w:rFonts w:cs="Arial"/>
-        </w:rPr>
+      </w:pPr>
+      <w:r>
         <w:t xml:space="preserve">AND aided in drafting the work or revising it critically for important intellectual </w:t>
       </w:r>
       <w:proofErr w:type="gramStart"/>
       <w:r>
-        <w:rPr>
-          <w:rFonts w:cs="Arial"/>
-        </w:rPr>
         <w:t>content;</w:t>
       </w:r>
       <w:proofErr w:type="gramEnd"/>
@@ -238,21 +203,12 @@
           <w:ilvl w:val="0"/>
           <w:numId w:val="7"/>
         </w:numPr>
-        <w:rPr>
-          <w:rFonts w:cs="Arial"/>
-        </w:rPr>
-      </w:pPr>
-      <w:r>
-        <w:rPr>
-          <w:rFonts w:cs="Arial"/>
-        </w:rPr>
+      </w:pPr>
+      <w:r>
         <w:t xml:space="preserve">AND given final approval of the version to be </w:t>
       </w:r>
       <w:proofErr w:type="gramStart"/>
       <w:r>
-        <w:rPr>
-          <w:rFonts w:cs="Arial"/>
-        </w:rPr>
         <w:t>published;</w:t>
       </w:r>
       <w:proofErr w:type="gramEnd"/>
@@ -264,14 +220,8 @@
           <w:ilvl w:val="0"/>
           <w:numId w:val="7"/>
         </w:numPr>
-        <w:rPr>
-          <w:rFonts w:cs="Arial"/>
-        </w:rPr>
-      </w:pPr>
-      <w:r>
-        <w:rPr>
-          <w:rFonts w:cs="Arial"/>
-        </w:rPr>
+      </w:pPr>
+      <w:r>
         <w:t>AND agreed to be accountable for all aspects of the work in ensuring that questions related to the accuracy or integrity of any part of the work are appropriately investigated and resolved.</w:t>
       </w:r>
     </w:p>
@@ -940,17 +890,8 @@
     <w:p>
       <w:pPr>
         <w:pStyle w:val="PargrafodaLista"/>
-        <w:spacing w:after="120"/>
-        <w:ind w:left="153"/>
-        <w:contextualSpacing w:val="0"/>
-        <w:rPr>
-          <w:szCs w:val="24"/>
-        </w:rPr>
-      </w:pPr>
-      <w:r>
-        <w:rPr>
-          <w:bCs/>
-        </w:rPr>
+      </w:pPr>
+      <w:r>
         <w:t>1</w:t>
       </w:r>
       <w:r>
@@ -961,69 +902,34 @@
       </w:r>
     </w:p>
     <w:p>
-      <w:pPr>
-        <w:rPr>
-          <w:rFonts w:cs="Arial"/>
-        </w:rPr>
-      </w:pPr>
-      <w:r>
-        <w:rPr>
-          <w:rFonts w:cs="Arial"/>
-        </w:rPr>
+      <w:r>
         <w:t>In</w:t>
       </w:r>
       <w:r>
-        <w:rPr>
-          <w:rFonts w:cs="Arial"/>
-        </w:rPr>
         <w:t xml:space="preserve"> about</w:t>
       </w:r>
       <w:r>
-        <w:rPr>
-          <w:rFonts w:cs="Arial"/>
-        </w:rPr>
         <w:t xml:space="preserve"> </w:t>
       </w:r>
       <w:r>
-        <w:rPr>
-          <w:rFonts w:cs="Arial"/>
-        </w:rPr>
         <w:t>two</w:t>
       </w:r>
       <w:r>
-        <w:rPr>
-          <w:rFonts w:cs="Arial"/>
-        </w:rPr>
         <w:t xml:space="preserve"> pages or less (double spaced), review pertinent work, cite key references, explain</w:t>
       </w:r>
       <w:r>
-        <w:rPr>
-          <w:rFonts w:cs="Arial"/>
-        </w:rPr>
         <w:t xml:space="preserve"> the </w:t>
       </w:r>
       <w:r>
-        <w:rPr>
-          <w:rFonts w:cs="Arial"/>
-        </w:rPr>
         <w:t xml:space="preserve">importance of </w:t>
       </w:r>
       <w:r>
-        <w:rPr>
-          <w:rFonts w:cs="Arial"/>
-        </w:rPr>
         <w:t xml:space="preserve">the </w:t>
       </w:r>
       <w:r>
-        <w:rPr>
-          <w:rFonts w:cs="Arial"/>
-        </w:rPr>
         <w:t>research, and state the objectives of your work</w:t>
       </w:r>
       <w:r>
-        <w:rPr>
-          <w:rFonts w:cs="Arial"/>
-        </w:rPr>
         <w:t>.</w:t>
       </w:r>
     </w:p>
@@ -1054,14 +960,8 @@
           <w:ilvl w:val="0"/>
           <w:numId w:val="4"/>
         </w:numPr>
-        <w:rPr>
-          <w:rFonts w:cs="Arial"/>
-        </w:rPr>
-      </w:pPr>
-      <w:r>
-        <w:rPr>
-          <w:rFonts w:cs="Arial"/>
-        </w:rPr>
+      </w:pPr>
+      <w:r>
         <w:t>One or two authors: “Wlodkowski (2008)” or “(Wlodkowski 2008)”; “Walker and Allen (2004)” or “(Walker and Allen 2004)”</w:t>
       </w:r>
     </w:p>
@@ -1072,20 +972,12 @@
           <w:ilvl w:val="0"/>
           <w:numId w:val="4"/>
         </w:numPr>
-        <w:rPr>
-          <w:rFonts w:cs="Arial"/>
-        </w:rPr>
-      </w:pPr>
-      <w:r>
-        <w:rPr>
-          <w:rFonts w:cs="Arial"/>
-        </w:rPr>
+      </w:pPr>
+      <w:r>
         <w:t>Three or more authors: “</w:t>
       </w:r>
       <w:r>
         <w:rPr>
-          <w:rFonts w:cs="Arial"/>
-          <w:szCs w:val="24"/>
           <w:lang w:val="en"/>
         </w:rPr>
         <w:t>Pei et al. (2015)” or “(Pei et al., 2015)”</w:t>
@@ -1135,55 +1027,21 @@
     </w:p>
     <w:p>
       <w:pPr>
-        <w:rPr>
-          <w:rFonts w:cs="Arial"/>
-          <w:sz w:val="28"/>
-          <w:szCs w:val="28"/>
-        </w:rPr>
-      </w:pPr>
-      <w:r>
-        <w:rPr>
-          <w:rFonts w:cs="Arial"/>
-          <w:b/>
-          <w:sz w:val="28"/>
-          <w:szCs w:val="28"/>
-        </w:rPr>
+        <w:pStyle w:val="PargrafodaLista"/>
+      </w:pPr>
+      <w:r>
         <w:t>2</w:t>
       </w:r>
       <w:r>
-        <w:rPr>
-          <w:rFonts w:cs="Arial"/>
-          <w:b/>
-          <w:sz w:val="28"/>
-          <w:szCs w:val="28"/>
-        </w:rPr>
         <w:t>.</w:t>
       </w:r>
       <w:r>
-        <w:rPr>
-          <w:rFonts w:cs="Arial"/>
-          <w:b/>
-          <w:sz w:val="28"/>
-          <w:szCs w:val="28"/>
-        </w:rPr>
         <w:t xml:space="preserve"> </w:t>
       </w:r>
       <w:r>
-        <w:rPr>
-          <w:rFonts w:cs="Arial"/>
-          <w:b/>
-          <w:sz w:val="28"/>
-          <w:szCs w:val="28"/>
-        </w:rPr>
         <w:t xml:space="preserve">Header </w:t>
       </w:r>
       <w:r>
-        <w:rPr>
-          <w:rFonts w:cs="Arial"/>
-          <w:b/>
-          <w:sz w:val="28"/>
-          <w:szCs w:val="28"/>
-        </w:rPr>
         <w:t>Level 1</w:t>
       </w:r>
     </w:p>
@@ -1262,87 +1120,43 @@
       </w:r>
     </w:p>
     <w:p>
-      <w:pPr>
-        <w:rPr>
-          <w:rFonts w:cs="Arial"/>
-        </w:rPr>
-      </w:pPr>
-      <w:r>
-        <w:rPr>
-          <w:rFonts w:cs="Arial"/>
-        </w:rPr>
+      <w:r>
         <w:t xml:space="preserve">Use appropriate headings </w:t>
       </w:r>
       <w:r>
-        <w:rPr>
-          <w:rFonts w:cs="Arial"/>
-        </w:rPr>
         <w:t xml:space="preserve">for the </w:t>
       </w:r>
       <w:r>
-        <w:rPr>
-          <w:rFonts w:cs="Arial"/>
-        </w:rPr>
         <w:t>topics</w:t>
       </w:r>
       <w:r>
-        <w:rPr>
-          <w:rFonts w:cs="Arial"/>
-        </w:rPr>
         <w:t xml:space="preserve"> in your manuscript outline</w:t>
       </w:r>
       <w:r>
-        <w:rPr>
-          <w:rFonts w:cs="Arial"/>
-        </w:rPr>
         <w:t xml:space="preserve">. </w:t>
       </w:r>
       <w:r>
-        <w:rPr>
-          <w:rFonts w:cs="Arial"/>
-        </w:rPr>
         <w:t xml:space="preserve">Provide enough detail so work can be repeated. </w:t>
       </w:r>
       <w:r>
-        <w:rPr>
-          <w:rFonts w:cs="Arial"/>
-        </w:rPr>
         <w:t xml:space="preserve">Use subheads for clarity. Define </w:t>
       </w:r>
       <w:r>
-        <w:rPr>
-          <w:rFonts w:cs="Arial"/>
-        </w:rPr>
         <w:t xml:space="preserve">all </w:t>
       </w:r>
       <w:r>
-        <w:rPr>
-          <w:rFonts w:cs="Arial"/>
-        </w:rPr>
         <w:t>abbreviations and acronyms</w:t>
       </w:r>
       <w:r>
-        <w:rPr>
-          <w:rFonts w:cs="Arial"/>
-        </w:rPr>
         <w:t xml:space="preserve"> </w:t>
       </w:r>
       <w:r>
-        <w:rPr>
-          <w:rFonts w:cs="Arial"/>
-        </w:rPr>
         <w:t>at</w:t>
       </w:r>
       <w:r>
-        <w:rPr>
-          <w:rFonts w:cs="Arial"/>
-        </w:rPr>
         <w:t xml:space="preserve"> the first mention</w:t>
       </w:r>
       <w:r>
-        <w:rPr>
-          <w:rFonts w:cs="Arial"/>
-        </w:rPr>
         <w:t>.</w:t>
       </w:r>
     </w:p>
@@ -2588,24 +2402,14 @@
           <w:ilvl w:val="0"/>
           <w:numId w:val="3"/>
         </w:numPr>
-        <w:spacing w:after="120"/>
-        <w:ind w:left="288"/>
-        <w:contextualSpacing w:val="0"/>
-        <w:rPr>
-          <w:rFonts w:cs="Arial"/>
-        </w:rPr>
-      </w:pPr>
-      <w:r>
-        <w:rPr>
-          <w:rFonts w:cs="Arial"/>
+      </w:pPr>
+      <w:r>
+        <w:rPr>
           <w:szCs w:val="24"/>
         </w:rPr>
         <w:t>Several language translation and editing services</w:t>
       </w:r>
       <w:r>
-        <w:rPr>
-          <w:rFonts w:cs="Arial"/>
-        </w:rPr>
         <w:t xml:space="preserve"> exist to help improve English grammar prior to submission. You may use AI powered tools such as Grammarly to improve English grammar and spelling without declaring usage, but use of AI tools to develop any part of the work or manuscript must be declared in accordance with </w:t>
       </w:r>
       <w:hyperlink r:id="rId18" w:anchor="22" w:history="1">
@@ -2618,9 +2422,6 @@
         </w:r>
       </w:hyperlink>
       <w:r>
-        <w:rPr>
-          <w:rFonts w:cs="Arial"/>
-        </w:rPr>
         <w:t>.</w:t>
       </w:r>
     </w:p>
@@ -2631,17 +2432,8 @@
           <w:ilvl w:val="0"/>
           <w:numId w:val="3"/>
         </w:numPr>
-        <w:spacing w:after="120"/>
-        <w:ind w:left="288"/>
-        <w:contextualSpacing w:val="0"/>
-        <w:rPr>
-          <w:rFonts w:cs="Arial"/>
-        </w:rPr>
-      </w:pPr>
-      <w:r>
-        <w:rPr>
-          <w:rFonts w:cs="Arial"/>
-        </w:rPr>
+      </w:pPr>
+      <w:r>
         <w:t xml:space="preserve">Additional author resources are available through Wiley Author Services at </w:t>
       </w:r>
       <w:hyperlink r:id="rId19" w:history="1">
@@ -2654,9 +2446,6 @@
         </w:r>
       </w:hyperlink>
       <w:r>
-        <w:rPr>
-          <w:rFonts w:cs="Arial"/>
-        </w:rPr>
         <w:t xml:space="preserve"> </w:t>
       </w:r>
     </w:p>
@@ -2667,34 +2456,17 @@
           <w:ilvl w:val="0"/>
           <w:numId w:val="3"/>
         </w:numPr>
-        <w:spacing w:after="120"/>
-        <w:ind w:left="288"/>
-        <w:contextualSpacing w:val="0"/>
-        <w:rPr>
-          <w:rFonts w:cs="Arial"/>
-          <w:szCs w:val="24"/>
-        </w:rPr>
-      </w:pPr>
-      <w:r>
-        <w:rPr>
-          <w:rFonts w:cs="Arial"/>
-          <w:szCs w:val="24"/>
-        </w:rPr>
+      </w:pPr>
+      <w:r>
         <w:t xml:space="preserve">If you do not have subscription access but would like to see recent examples of published articles, go to the </w:t>
       </w:r>
       <w:r>
         <w:rPr>
-          <w:rFonts w:cs="Arial"/>
           <w:i/>
-          <w:szCs w:val="24"/>
         </w:rPr>
         <w:t>JFS</w:t>
       </w:r>
       <w:r>
-        <w:rPr>
-          <w:rFonts w:cs="Arial"/>
-          <w:szCs w:val="24"/>
-        </w:rPr>
         <w:t xml:space="preserve"> homepage (</w:t>
       </w:r>
       <w:hyperlink r:id="rId20" w:history="1">
@@ -2708,26 +2480,16 @@
         </w:r>
       </w:hyperlink>
       <w:r>
-        <w:rPr>
-          <w:rFonts w:cs="Arial"/>
-          <w:szCs w:val="24"/>
-        </w:rPr>
         <w:t xml:space="preserve">) or </w:t>
       </w:r>
       <w:r>
         <w:rPr>
-          <w:rFonts w:cs="Arial"/>
           <w:i/>
           <w:iCs/>
-          <w:szCs w:val="24"/>
         </w:rPr>
         <w:t>CRFSFS</w:t>
       </w:r>
       <w:r>
-        <w:rPr>
-          <w:rFonts w:cs="Arial"/>
-          <w:szCs w:val="24"/>
-        </w:rPr>
         <w:t xml:space="preserve"> homepage (</w:t>
       </w:r>
       <w:hyperlink r:id="rId21" w:history="1">
@@ -2741,26 +2503,16 @@
         </w:r>
       </w:hyperlink>
       <w:r>
-        <w:rPr>
-          <w:rFonts w:cs="Arial"/>
-          <w:szCs w:val="24"/>
-        </w:rPr>
         <w:t xml:space="preserve">) and click on the Open Access tab. All IFT members have full access to </w:t>
       </w:r>
       <w:r>
         <w:rPr>
-          <w:rFonts w:cs="Arial"/>
           <w:i/>
           <w:iCs/>
-          <w:szCs w:val="24"/>
         </w:rPr>
         <w:t>CRFSFS</w:t>
       </w:r>
       <w:r>
-        <w:rPr>
-          <w:rFonts w:cs="Arial"/>
-          <w:szCs w:val="24"/>
-        </w:rPr>
         <w:t xml:space="preserve"> with their IFT member login.</w:t>
       </w:r>
     </w:p>
@@ -2771,20 +2523,8 @@
           <w:ilvl w:val="0"/>
           <w:numId w:val="3"/>
         </w:numPr>
-        <w:shd w:val="clear" w:color="auto" w:fill="FFFFFF"/>
-        <w:spacing w:after="120" w:line="300" w:lineRule="atLeast"/>
-        <w:ind w:left="288"/>
-        <w:contextualSpacing w:val="0"/>
-        <w:rPr>
-          <w:rFonts w:cs="Arial"/>
-          <w:szCs w:val="24"/>
-        </w:rPr>
-      </w:pPr>
-      <w:r>
-        <w:rPr>
-          <w:rFonts w:cs="Arial"/>
-          <w:szCs w:val="24"/>
-        </w:rPr>
+      </w:pPr>
+      <w:r>
         <w:t xml:space="preserve">You are expected to adhere to publication ethics standards. For reference, see Wiley’s “Best Practice Guidelines on Research Integrity and Publishing Ethics” at </w:t>
       </w:r>
       <w:hyperlink r:id="rId22" w:history="1">
@@ -2805,48 +2545,19 @@
           <w:ilvl w:val="0"/>
           <w:numId w:val="3"/>
         </w:numPr>
-        <w:shd w:val="clear" w:color="auto" w:fill="FFFFFF"/>
-        <w:spacing w:after="120" w:line="300" w:lineRule="atLeast"/>
-        <w:ind w:left="288"/>
-        <w:contextualSpacing w:val="0"/>
-        <w:rPr>
-          <w:rFonts w:cs="Arial"/>
-          <w:szCs w:val="24"/>
-        </w:rPr>
-      </w:pPr>
-      <w:r>
-        <w:rPr>
-          <w:rFonts w:cs="Arial"/>
-          <w:bCs/>
-          <w:sz w:val="32"/>
-          <w:szCs w:val="32"/>
-        </w:rPr>
+        <w:rPr>
+          <w:szCs w:val="24"/>
+        </w:rPr>
+      </w:pPr>
+      <w:r>
         <w:br w:type="page"/>
       </w:r>
     </w:p>
     <w:p>
       <w:pPr>
         <w:pStyle w:val="PargrafodaLista"/>
-        <w:suppressLineNumbers/>
-        <w:shd w:val="clear" w:color="auto" w:fill="FFFFFF"/>
-        <w:spacing w:after="120" w:line="300" w:lineRule="atLeast"/>
-        <w:ind w:left="288"/>
-        <w:contextualSpacing w:val="0"/>
-        <w:rPr>
-          <w:rFonts w:cs="Arial"/>
-          <w:b w:val="0"/>
-          <w:bCs/>
-          <w:sz w:val="32"/>
-          <w:szCs w:val="32"/>
-        </w:rPr>
-      </w:pPr>
-      <w:r>
-        <w:rPr>
-          <w:rFonts w:cs="Arial"/>
-          <w:bCs/>
-          <w:sz w:val="32"/>
-          <w:szCs w:val="32"/>
-        </w:rPr>
+      </w:pPr>
+      <w:r>
         <w:lastRenderedPageBreak/>
         <w:t>IFT Journals Manuscript Submission Checklist</w:t>
       </w:r>
@@ -2854,23 +2565,8 @@
     <w:p>
       <w:pPr>
         <w:pStyle w:val="PargrafodaLista"/>
-        <w:suppressLineNumbers/>
-        <w:shd w:val="clear" w:color="auto" w:fill="FFFFFF"/>
-        <w:spacing w:after="120" w:line="300" w:lineRule="atLeast"/>
-        <w:ind w:left="288"/>
-        <w:contextualSpacing w:val="0"/>
-        <w:rPr>
-          <w:rFonts w:cs="Arial"/>
-          <w:sz w:val="26"/>
-          <w:szCs w:val="26"/>
-        </w:rPr>
-      </w:pPr>
-      <w:r>
-        <w:rPr>
-          <w:rFonts w:cs="Arial"/>
-          <w:sz w:val="26"/>
-          <w:szCs w:val="26"/>
-        </w:rPr>
+      </w:pPr>
+      <w:r>
         <w:t>Before submitting, make sure you have the following information:</w:t>
       </w:r>
     </w:p>
@@ -2881,30 +2577,11 @@
           <w:ilvl w:val="0"/>
           <w:numId w:val="5"/>
         </w:numPr>
-        <w:suppressLineNumbers/>
-        <w:shd w:val="clear" w:color="auto" w:fill="FFFFFF"/>
-        <w:spacing w:after="120" w:line="300" w:lineRule="atLeast"/>
-        <w:contextualSpacing w:val="0"/>
-        <w:rPr>
-          <w:rFonts w:cs="Arial"/>
-          <w:sz w:val="26"/>
-          <w:szCs w:val="26"/>
-        </w:rPr>
-      </w:pPr>
-      <w:r>
-        <w:rPr>
-          <w:rFonts w:cs="Arial"/>
-          <w:sz w:val="26"/>
-          <w:szCs w:val="26"/>
-        </w:rPr>
+      </w:pPr>
+      <w:r>
         <w:t>All files you plan to upload</w:t>
       </w:r>
       <w:r>
-        <w:rPr>
-          <w:rFonts w:cs="Arial"/>
-          <w:sz w:val="26"/>
-          <w:szCs w:val="26"/>
-        </w:rPr>
         <w:t>.</w:t>
       </w:r>
     </w:p>
@@ -2915,67 +2592,24 @@
           <w:ilvl w:val="0"/>
           <w:numId w:val="5"/>
         </w:numPr>
-        <w:suppressLineNumbers/>
-        <w:shd w:val="clear" w:color="auto" w:fill="FFFFFF"/>
-        <w:spacing w:after="120" w:line="300" w:lineRule="atLeast"/>
-        <w:contextualSpacing w:val="0"/>
-        <w:rPr>
-          <w:rFonts w:cs="Arial"/>
-          <w:sz w:val="26"/>
-          <w:szCs w:val="26"/>
-        </w:rPr>
-      </w:pPr>
-      <w:r>
-        <w:rPr>
-          <w:rFonts w:cs="Arial"/>
-          <w:bCs/>
-          <w:sz w:val="26"/>
-          <w:szCs w:val="26"/>
-        </w:rPr>
+      </w:pPr>
+      <w:r>
         <w:t xml:space="preserve">Cover letters are required for </w:t>
       </w:r>
       <w:r>
         <w:rPr>
-          <w:rFonts w:cs="Arial"/>
-          <w:bCs/>
           <w:i/>
           <w:iCs/>
-          <w:sz w:val="26"/>
-          <w:szCs w:val="26"/>
         </w:rPr>
         <w:t>CRFSFS</w:t>
       </w:r>
       <w:r>
-        <w:rPr>
-          <w:rFonts w:cs="Arial"/>
-          <w:bCs/>
-          <w:sz w:val="26"/>
-          <w:szCs w:val="26"/>
-        </w:rPr>
-        <w:t xml:space="preserve"> </w:t>
-      </w:r>
-      <w:r>
-        <w:rPr>
-          <w:rFonts w:cs="Arial"/>
-          <w:sz w:val="26"/>
-          <w:szCs w:val="26"/>
-        </w:rPr>
-        <w:t xml:space="preserve">and should explain </w:t>
-      </w:r>
-      <w:r>
-        <w:rPr>
-          <w:rFonts w:cs="Arial"/>
-          <w:sz w:val="26"/>
-          <w:szCs w:val="26"/>
-        </w:rPr>
+        <w:t xml:space="preserve"> and should explain </w:t>
+      </w:r>
+      <w:r>
         <w:t>how the review adds new and important information to the field and describe how it differs from other reviews on the same general topic published in the past three years.</w:t>
       </w:r>
       <w:r>
-        <w:rPr>
-          <w:rFonts w:cs="Arial"/>
-          <w:sz w:val="26"/>
-          <w:szCs w:val="26"/>
-        </w:rPr>
         <w:t xml:space="preserve"> Ensure the cover letter names the correct journal and any other special information for the editors.</w:t>
       </w:r>
     </w:p>
@@ -2986,40 +2620,16 @@
           <w:ilvl w:val="0"/>
           <w:numId w:val="5"/>
         </w:numPr>
-        <w:suppressLineNumbers/>
-        <w:shd w:val="clear" w:color="auto" w:fill="FFFFFF"/>
-        <w:spacing w:after="120" w:line="300" w:lineRule="atLeast"/>
-        <w:contextualSpacing w:val="0"/>
-        <w:rPr>
-          <w:rFonts w:cs="Arial"/>
-          <w:sz w:val="26"/>
-          <w:szCs w:val="26"/>
-        </w:rPr>
-      </w:pPr>
-      <w:r>
-        <w:rPr>
-          <w:rFonts w:cs="Arial"/>
-          <w:sz w:val="26"/>
-          <w:szCs w:val="26"/>
-        </w:rPr>
+      </w:pPr>
+      <w:r>
         <w:t xml:space="preserve">All </w:t>
       </w:r>
       <w:proofErr w:type="gramStart"/>
       <w:r>
-        <w:rPr>
-          <w:rFonts w:cs="Arial"/>
-          <w:sz w:val="26"/>
-          <w:szCs w:val="26"/>
-        </w:rPr>
         <w:t>authors’</w:t>
       </w:r>
       <w:proofErr w:type="gramEnd"/>
       <w:r>
-        <w:rPr>
-          <w:rFonts w:cs="Arial"/>
-          <w:sz w:val="26"/>
-          <w:szCs w:val="26"/>
-        </w:rPr>
         <w:t xml:space="preserve"> correct, current e-mail addresses. You must add all authors upon initial submission. You will not be able to add authors at the revision stage except in rare circumstances with prior editor approval.</w:t>
       </w:r>
     </w:p>
@@ -3030,22 +2640,8 @@
           <w:ilvl w:val="0"/>
           <w:numId w:val="5"/>
         </w:numPr>
-        <w:suppressLineNumbers/>
-        <w:shd w:val="clear" w:color="auto" w:fill="FFFFFF"/>
-        <w:spacing w:after="120" w:line="300" w:lineRule="atLeast"/>
-        <w:contextualSpacing w:val="0"/>
-        <w:rPr>
-          <w:rFonts w:cs="Arial"/>
-          <w:sz w:val="26"/>
-          <w:szCs w:val="26"/>
-        </w:rPr>
-      </w:pPr>
-      <w:r>
-        <w:rPr>
-          <w:rFonts w:cs="Arial"/>
-          <w:sz w:val="26"/>
-          <w:szCs w:val="26"/>
-        </w:rPr>
+      </w:pPr>
+      <w:r>
         <w:t xml:space="preserve">All authors’ contribution types and levels (lead, equal, or supporting) from the </w:t>
       </w:r>
       <w:hyperlink r:id="rId23" w:history="1">
@@ -3087,22 +2683,8 @@
           <w:ilvl w:val="0"/>
           <w:numId w:val="5"/>
         </w:numPr>
-        <w:suppressLineNumbers/>
-        <w:shd w:val="clear" w:color="auto" w:fill="FFFFFF"/>
-        <w:spacing w:after="120" w:line="300" w:lineRule="atLeast"/>
-        <w:contextualSpacing w:val="0"/>
-        <w:rPr>
-          <w:rFonts w:cs="Arial"/>
-          <w:sz w:val="26"/>
-          <w:szCs w:val="26"/>
-        </w:rPr>
-      </w:pPr>
-      <w:r>
-        <w:rPr>
-          <w:rFonts w:cs="Arial"/>
-          <w:sz w:val="26"/>
-          <w:szCs w:val="26"/>
-        </w:rPr>
+      </w:pPr>
+      <w:r>
         <w:t>Conflicts of interest that any authors need to declare.</w:t>
       </w:r>
     </w:p>
@@ -3113,22 +2695,8 @@
           <w:ilvl w:val="0"/>
           <w:numId w:val="5"/>
         </w:numPr>
-        <w:suppressLineNumbers/>
-        <w:shd w:val="clear" w:color="auto" w:fill="FFFFFF"/>
-        <w:spacing w:after="120" w:line="300" w:lineRule="atLeast"/>
-        <w:contextualSpacing w:val="0"/>
-        <w:rPr>
-          <w:rFonts w:cs="Arial"/>
-          <w:sz w:val="26"/>
-          <w:szCs w:val="26"/>
-        </w:rPr>
-      </w:pPr>
-      <w:r>
-        <w:rPr>
-          <w:rFonts w:cs="Arial"/>
-          <w:sz w:val="26"/>
-          <w:szCs w:val="26"/>
-        </w:rPr>
+      </w:pPr>
+      <w:r>
         <w:t>Proof of permissions for any content that is re-used from other published sources, such as a figure from an article published by another author.</w:t>
       </w:r>
     </w:p>
@@ -3139,128 +2707,49 @@
           <w:ilvl w:val="0"/>
           <w:numId w:val="5"/>
         </w:numPr>
-        <w:suppressLineNumbers/>
-        <w:shd w:val="clear" w:color="auto" w:fill="FFFFFF"/>
-        <w:spacing w:after="120" w:line="300" w:lineRule="atLeast"/>
-        <w:contextualSpacing w:val="0"/>
-        <w:rPr>
-          <w:rFonts w:cs="Arial"/>
-          <w:sz w:val="26"/>
-          <w:szCs w:val="26"/>
-        </w:rPr>
-      </w:pPr>
-      <w:r>
-        <w:rPr>
-          <w:rFonts w:cs="Arial"/>
-          <w:sz w:val="26"/>
-          <w:szCs w:val="26"/>
-        </w:rPr>
+      </w:pPr>
+      <w:r>
         <w:t xml:space="preserve">Keywords: </w:t>
       </w:r>
       <w:r>
-        <w:rPr>
-          <w:rFonts w:cs="Arial"/>
-          <w:sz w:val="26"/>
-          <w:szCs w:val="26"/>
-        </w:rPr>
         <w:t>Y</w:t>
       </w:r>
       <w:r>
-        <w:rPr>
-          <w:rFonts w:cs="Arial"/>
-          <w:sz w:val="26"/>
-          <w:szCs w:val="26"/>
-        </w:rPr>
         <w:t xml:space="preserve">ou can </w:t>
       </w:r>
       <w:r>
-        <w:rPr>
-          <w:rFonts w:cs="Arial"/>
-          <w:sz w:val="26"/>
-          <w:szCs w:val="26"/>
-        </w:rPr>
         <w:t>include</w:t>
       </w:r>
       <w:r>
-        <w:rPr>
-          <w:rFonts w:cs="Arial"/>
-          <w:sz w:val="26"/>
-          <w:szCs w:val="26"/>
-        </w:rPr>
         <w:t xml:space="preserve"> up to 2 free-text keywords (optional)</w:t>
       </w:r>
       <w:r>
-        <w:rPr>
-          <w:rFonts w:cs="Arial"/>
-          <w:sz w:val="26"/>
-          <w:szCs w:val="26"/>
-        </w:rPr>
         <w:t xml:space="preserve"> in the submission form</w:t>
       </w:r>
       <w:r>
-        <w:rPr>
-          <w:rFonts w:cs="Arial"/>
-          <w:sz w:val="26"/>
-          <w:szCs w:val="26"/>
-        </w:rPr>
         <w:t xml:space="preserve">. </w:t>
       </w:r>
       <w:r>
-        <w:rPr>
-          <w:rFonts w:cs="Arial"/>
-          <w:sz w:val="26"/>
-          <w:szCs w:val="26"/>
-        </w:rPr>
         <w:t xml:space="preserve">The </w:t>
       </w:r>
       <w:proofErr w:type="spellStart"/>
       <w:r>
-        <w:rPr>
-          <w:rFonts w:cs="Arial"/>
-          <w:sz w:val="26"/>
-          <w:szCs w:val="26"/>
-        </w:rPr>
         <w:t>ReX</w:t>
       </w:r>
       <w:proofErr w:type="spellEnd"/>
       <w:r>
-        <w:rPr>
-          <w:rFonts w:cs="Arial"/>
-          <w:sz w:val="26"/>
-          <w:szCs w:val="26"/>
-        </w:rPr>
         <w:t xml:space="preserve"> submission platform will automatically pull in </w:t>
       </w:r>
       <w:r>
-        <w:rPr>
-          <w:rFonts w:cs="Arial"/>
-          <w:sz w:val="26"/>
-          <w:szCs w:val="26"/>
-        </w:rPr>
         <w:t xml:space="preserve">any </w:t>
       </w:r>
       <w:r>
-        <w:rPr>
-          <w:rFonts w:cs="Arial"/>
-          <w:sz w:val="26"/>
-          <w:szCs w:val="26"/>
-        </w:rPr>
         <w:t xml:space="preserve">keywords from your article, which you may need to </w:t>
       </w:r>
       <w:r>
-        <w:rPr>
-          <w:rFonts w:cs="Arial"/>
-          <w:sz w:val="26"/>
-          <w:szCs w:val="26"/>
-        </w:rPr>
         <w:t xml:space="preserve">decrease down to the 2 </w:t>
       </w:r>
       <w:r>
-        <w:rPr>
-          <w:rFonts w:cs="Arial"/>
-          <w:sz w:val="26"/>
-          <w:szCs w:val="26"/>
-        </w:rPr>
         <w:t>in the submission form.</w:t>
       </w:r>
     </w:p>
@@ -3271,22 +2760,9 @@
           <w:ilvl w:val="0"/>
           <w:numId w:val="5"/>
         </w:numPr>
-        <w:suppressLineNumbers/>
-        <w:shd w:val="clear" w:color="auto" w:fill="FFFFFF"/>
-        <w:spacing w:after="120" w:line="300" w:lineRule="atLeast"/>
-        <w:contextualSpacing w:val="0"/>
-        <w:rPr>
-          <w:rFonts w:cs="Arial"/>
-          <w:sz w:val="26"/>
-          <w:szCs w:val="26"/>
-        </w:rPr>
-      </w:pPr>
-      <w:r>
-        <w:rPr>
-          <w:rFonts w:cs="Arial"/>
-          <w:sz w:val="26"/>
-          <w:szCs w:val="26"/>
-        </w:rPr>
+      </w:pPr>
+      <w:r>
+        <w:lastRenderedPageBreak/>
         <w:t>Search Terms: You will be required to choose 3-5 search terms from our restricted list in the submission form. These will be used to help match appropriate reviewers, so the terms are limited to ensure exact matching.</w:t>
       </w:r>
     </w:p>
@@ -3297,30 +2773,11 @@
           <w:ilvl w:val="0"/>
           <w:numId w:val="5"/>
         </w:numPr>
-        <w:suppressLineNumbers/>
-        <w:shd w:val="clear" w:color="auto" w:fill="FFFFFF"/>
-        <w:spacing w:after="120" w:line="300" w:lineRule="atLeast"/>
-        <w:contextualSpacing w:val="0"/>
-        <w:rPr>
-          <w:rFonts w:cs="Arial"/>
-          <w:sz w:val="26"/>
-          <w:szCs w:val="26"/>
-        </w:rPr>
-      </w:pPr>
-      <w:r>
-        <w:rPr>
-          <w:rFonts w:cs="Arial"/>
-          <w:sz w:val="26"/>
-          <w:szCs w:val="26"/>
-        </w:rPr>
+      </w:pPr>
+      <w:r>
         <w:t>At least 2 suggested reviewers’ first &amp; last names, e-mail addresses, and institutions</w:t>
       </w:r>
       <w:r>
-        <w:rPr>
-          <w:rFonts w:cs="Arial"/>
-          <w:sz w:val="26"/>
-          <w:szCs w:val="26"/>
-        </w:rPr>
         <w:t>.</w:t>
       </w:r>
     </w:p>
@@ -3331,58 +2788,24 @@
           <w:ilvl w:val="0"/>
           <w:numId w:val="5"/>
         </w:numPr>
-        <w:suppressLineNumbers/>
-        <w:shd w:val="clear" w:color="auto" w:fill="FFFFFF"/>
-        <w:spacing w:after="120" w:line="300" w:lineRule="atLeast"/>
-        <w:contextualSpacing w:val="0"/>
-        <w:rPr>
-          <w:rFonts w:cs="Arial"/>
-          <w:sz w:val="26"/>
-          <w:szCs w:val="26"/>
-        </w:rPr>
       </w:pPr>
       <w:proofErr w:type="gramStart"/>
       <w:r>
-        <w:rPr>
-          <w:rFonts w:cs="Arial"/>
-          <w:sz w:val="26"/>
-          <w:szCs w:val="26"/>
-        </w:rPr>
         <w:t>Funding</w:t>
       </w:r>
       <w:proofErr w:type="gramEnd"/>
       <w:r>
-        <w:rPr>
-          <w:rFonts w:cs="Arial"/>
-          <w:sz w:val="26"/>
-          <w:szCs w:val="26"/>
-        </w:rPr>
         <w:t xml:space="preserve"> details: </w:t>
       </w:r>
       <w:proofErr w:type="gramStart"/>
       <w:r>
-        <w:rPr>
-          <w:rFonts w:cs="Arial"/>
-          <w:sz w:val="26"/>
-          <w:szCs w:val="26"/>
-        </w:rPr>
         <w:t>funder</w:t>
       </w:r>
       <w:proofErr w:type="gramEnd"/>
       <w:r>
-        <w:rPr>
-          <w:rFonts w:cs="Arial"/>
-          <w:sz w:val="26"/>
-          <w:szCs w:val="26"/>
-        </w:rPr>
         <w:t xml:space="preserve"> name and grant/award number, if applicable</w:t>
       </w:r>
       <w:r>
-        <w:rPr>
-          <w:rFonts w:cs="Arial"/>
-          <w:sz w:val="26"/>
-          <w:szCs w:val="26"/>
-        </w:rPr>
         <w:t>.</w:t>
       </w:r>
     </w:p>
@@ -3393,98 +2816,34 @@
           <w:ilvl w:val="0"/>
           <w:numId w:val="5"/>
         </w:numPr>
-        <w:suppressLineNumbers/>
-        <w:shd w:val="clear" w:color="auto" w:fill="FFFFFF"/>
-        <w:spacing w:after="120" w:line="300" w:lineRule="atLeast"/>
-        <w:contextualSpacing w:val="0"/>
-        <w:rPr>
-          <w:rFonts w:cs="Arial"/>
-          <w:sz w:val="26"/>
-          <w:szCs w:val="26"/>
-        </w:rPr>
-      </w:pPr>
-      <w:r>
-        <w:rPr>
-          <w:rFonts w:cs="Arial"/>
-          <w:sz w:val="26"/>
-          <w:szCs w:val="26"/>
-        </w:rPr>
+      </w:pPr>
+      <w:r>
         <w:t xml:space="preserve">IFT member status </w:t>
       </w:r>
       <w:r>
-        <w:rPr>
-          <w:rFonts w:cs="Arial"/>
-          <w:sz w:val="26"/>
-          <w:szCs w:val="26"/>
-        </w:rPr>
         <w:t>if</w:t>
       </w:r>
       <w:r>
-        <w:rPr>
-          <w:rFonts w:cs="Arial"/>
-          <w:sz w:val="26"/>
-          <w:szCs w:val="26"/>
-        </w:rPr>
         <w:t xml:space="preserve"> any author is a current Premier, Student, or Emeritus member of IFT</w:t>
       </w:r>
       <w:r>
-        <w:rPr>
-          <w:rFonts w:cs="Arial"/>
-          <w:sz w:val="26"/>
-          <w:szCs w:val="26"/>
-        </w:rPr>
         <w:t>. You do not need to provide the member number until after acceptance.</w:t>
       </w:r>
       <w:r>
-        <w:rPr>
-          <w:rFonts w:cs="Arial"/>
-          <w:sz w:val="26"/>
-          <w:szCs w:val="26"/>
-        </w:rPr>
         <w:t xml:space="preserve"> </w:t>
       </w:r>
       <w:r>
-        <w:rPr>
-          <w:rFonts w:cs="Arial"/>
-          <w:sz w:val="26"/>
-          <w:szCs w:val="26"/>
-        </w:rPr>
         <w:t>(</w:t>
       </w:r>
       <w:r>
         <w:rPr>
-          <w:rFonts w:cs="Arial"/>
           <w:i/>
           <w:iCs/>
-          <w:sz w:val="26"/>
-          <w:szCs w:val="26"/>
         </w:rPr>
         <w:t>Note</w:t>
       </w:r>
       <w:r>
-        <w:rPr>
-          <w:rFonts w:cs="Arial"/>
-          <w:sz w:val="26"/>
-          <w:szCs w:val="26"/>
-        </w:rPr>
-        <w:t xml:space="preserve">: There is a publication fee if none of the authors is a current </w:t>
-      </w:r>
-      <w:r>
-        <w:rPr>
-          <w:rFonts w:cs="Arial"/>
-          <w:bCs/>
-          <w:sz w:val="26"/>
-          <w:szCs w:val="26"/>
-        </w:rPr>
-        <w:t>Premier, Emeritus, or Student Member</w:t>
-      </w:r>
-      <w:r>
-        <w:rPr>
-          <w:rFonts w:cs="Arial"/>
-          <w:sz w:val="26"/>
-          <w:szCs w:val="26"/>
-        </w:rPr>
-        <w:t xml:space="preserve"> of IFT. See the “Publication Charges” section of the </w:t>
+        <w:t xml:space="preserve">: There is a publication fee if none of the authors is a current Premier, Emeritus, or Student Member of IFT. See the “Publication Charges” section of the </w:t>
       </w:r>
       <w:hyperlink r:id="rId24" w:history="1">
         <w:r>
@@ -3498,11 +2857,6 @@
         </w:r>
       </w:hyperlink>
       <w:r>
-        <w:rPr>
-          <w:rFonts w:cs="Arial"/>
-          <w:sz w:val="26"/>
-          <w:szCs w:val="26"/>
-        </w:rPr>
         <w:t xml:space="preserve"> for details.)</w:t>
       </w:r>
     </w:p>
@@ -3513,22 +2867,8 @@
           <w:ilvl w:val="0"/>
           <w:numId w:val="5"/>
         </w:numPr>
-        <w:suppressLineNumbers/>
-        <w:shd w:val="clear" w:color="auto" w:fill="FFFFFF"/>
-        <w:spacing w:after="120" w:line="300" w:lineRule="atLeast"/>
-        <w:contextualSpacing w:val="0"/>
-        <w:rPr>
-          <w:rFonts w:cs="Arial"/>
-          <w:sz w:val="26"/>
-          <w:szCs w:val="26"/>
-        </w:rPr>
-      </w:pPr>
-      <w:r>
-        <w:rPr>
-          <w:rFonts w:cs="Arial"/>
-          <w:sz w:val="26"/>
-          <w:szCs w:val="26"/>
-        </w:rPr>
+      </w:pPr>
+      <w:r>
         <w:t xml:space="preserve">Submit your manuscript at: </w:t>
       </w:r>
       <w:hyperlink r:id="rId25" w:history="1">
@@ -3543,40 +2883,16 @@
         </w:r>
       </w:hyperlink>
       <w:r>
-        <w:rPr>
-          <w:rFonts w:cs="Arial"/>
-          <w:sz w:val="26"/>
-          <w:szCs w:val="26"/>
-        </w:rPr>
         <w:t xml:space="preserve"> (</w:t>
       </w:r>
       <w:r>
         <w:rPr>
-          <w:rFonts w:cs="Arial"/>
           <w:i/>
           <w:iCs/>
-          <w:sz w:val="26"/>
-          <w:szCs w:val="26"/>
-        </w:rPr>
-        <w:t xml:space="preserve">Comprehensive </w:t>
-      </w:r>
-      <w:r>
-        <w:rPr>
-          <w:rFonts w:cs="Arial"/>
-          <w:i/>
-          <w:iCs/>
-          <w:sz w:val="26"/>
-          <w:szCs w:val="26"/>
-        </w:rPr>
-        <w:lastRenderedPageBreak/>
-        <w:t>Reviews</w:t>
-      </w:r>
-      <w:r>
-        <w:rPr>
-          <w:rFonts w:cs="Arial"/>
-          <w:sz w:val="26"/>
-          <w:szCs w:val="26"/>
-        </w:rPr>
+        </w:rPr>
+        <w:t>Comprehensive Reviews</w:t>
+      </w:r>
+      <w:r>
         <w:t xml:space="preserve">) or </w:t>
       </w:r>
       <w:hyperlink r:id="rId26" w:history="1">
@@ -3591,45 +2907,22 @@
         </w:r>
       </w:hyperlink>
       <w:r>
-        <w:rPr>
-          <w:rFonts w:cs="Arial"/>
-          <w:sz w:val="26"/>
-          <w:szCs w:val="26"/>
-        </w:rPr>
         <w:t xml:space="preserve"> </w:t>
       </w:r>
       <w:r>
-        <w:rPr>
-          <w:rFonts w:cs="Arial"/>
-          <w:sz w:val="26"/>
-          <w:szCs w:val="26"/>
-        </w:rPr>
         <w:t>(</w:t>
       </w:r>
       <w:r>
         <w:rPr>
-          <w:rFonts w:cs="Arial"/>
           <w:i/>
           <w:iCs/>
-          <w:sz w:val="26"/>
-          <w:szCs w:val="26"/>
         </w:rPr>
         <w:t>JFS</w:t>
       </w:r>
       <w:r>
-        <w:rPr>
-          <w:rFonts w:cs="Arial"/>
-          <w:sz w:val="26"/>
-          <w:szCs w:val="26"/>
-        </w:rPr>
         <w:t xml:space="preserve"> Concise Reviews &amp; Hypotheses)</w:t>
       </w:r>
       <w:r>
-        <w:rPr>
-          <w:rFonts w:cs="Arial"/>
-          <w:sz w:val="26"/>
-          <w:szCs w:val="26"/>
-        </w:rPr>
         <w:t>.</w:t>
       </w:r>
     </w:p>
@@ -5097,15 +4390,19 @@
   <w:style w:type="paragraph" w:styleId="PargrafodaLista">
     <w:name w:val="List Paragraph"/>
     <w:basedOn w:val="Normal"/>
+    <w:autoRedefine/>
     <w:uiPriority w:val="34"/>
     <w:qFormat/>
-    <w:rsid w:val="00FE7F27"/>
+    <w:rsid w:val="000F50E5"/>
     <w:pPr>
-      <w:ind w:left="720"/>
-      <w:contextualSpacing/>
+      <w:spacing w:after="120"/>
+      <w:ind w:firstLine="0"/>
+      <w:jc w:val="left"/>
+      <w:outlineLvl w:val="0"/>
     </w:pPr>
     <w:rPr>
       <w:b/>
+      <w:bCs/>
     </w:rPr>
   </w:style>
   <w:style w:type="character" w:styleId="MenoPendente">
@@ -5129,6 +4426,41 @@
     <w:rPr>
       <w:i/>
       <w:iCs/>
+    </w:rPr>
+  </w:style>
+  <w:style w:type="paragraph" w:styleId="Ttulo">
+    <w:name w:val="Title"/>
+    <w:basedOn w:val="Normal"/>
+    <w:next w:val="Normal"/>
+    <w:link w:val="TtuloChar"/>
+    <w:autoRedefine/>
+    <w:qFormat/>
+    <w:rsid w:val="006F0BCB"/>
+    <w:pPr>
+      <w:spacing w:line="240" w:lineRule="auto"/>
+      <w:contextualSpacing/>
+    </w:pPr>
+    <w:rPr>
+      <w:rFonts w:eastAsiaTheme="majorEastAsia" w:cstheme="majorBidi"/>
+      <w:b/>
+      <w:spacing w:val="-10"/>
+      <w:kern w:val="28"/>
+      <w:sz w:val="28"/>
+      <w:szCs w:val="56"/>
+    </w:rPr>
+  </w:style>
+  <w:style w:type="character" w:customStyle="1" w:styleId="TtuloChar">
+    <w:name w:val="Título Char"/>
+    <w:basedOn w:val="Fontepargpadro"/>
+    <w:link w:val="Ttulo"/>
+    <w:rsid w:val="006F0BCB"/>
+    <w:rPr>
+      <w:rFonts w:ascii="Arial" w:eastAsiaTheme="majorEastAsia" w:hAnsi="Arial" w:cstheme="majorBidi"/>
+      <w:b/>
+      <w:spacing w:val="-10"/>
+      <w:kern w:val="28"/>
+      <w:sz w:val="28"/>
+      <w:szCs w:val="56"/>
     </w:rPr>
   </w:style>
 </w:styles>

</xml_diff>